<commit_message>
Updates lab01,Lab02, fixes lab03, new lab04
</commit_message>
<xml_diff>
--- a/LAB01/TZ.docx
+++ b/LAB01/TZ.docx
@@ -9388,16 +9388,7 @@
           <w:sz w:val="28"/>
           <w:szCs w:val="28"/>
         </w:rPr>
-        <w:t xml:space="preserve"> </w:t>
-      </w:r>
-      <w:r>
-        <w:rPr>
-          <w:rFonts w:ascii="Times New Roman" w:hAnsi="Times New Roman" w:cs="Times New Roman"/>
-          <w:color w:val="000000" w:themeColor="text1"/>
-          <w:sz w:val="28"/>
-          <w:szCs w:val="28"/>
-        </w:rPr>
-        <w:t>(дата обращения: 18.04.2023)</w:t>
+        <w:t xml:space="preserve"> (дата обращения: 18.04.2023)</w:t>
       </w:r>
       <w:r>
         <w:rPr>
@@ -9529,16 +9520,7 @@
           <w:sz w:val="28"/>
           <w:szCs w:val="28"/>
         </w:rPr>
-        <w:t xml:space="preserve"> </w:t>
-      </w:r>
-      <w:r>
-        <w:rPr>
-          <w:rFonts w:ascii="Times New Roman" w:hAnsi="Times New Roman" w:cs="Times New Roman"/>
-          <w:color w:val="000000" w:themeColor="text1"/>
-          <w:sz w:val="28"/>
-          <w:szCs w:val="28"/>
-        </w:rPr>
-        <w:t>(дата обращения: 18.04.2023)</w:t>
+        <w:t xml:space="preserve"> (дата обращения: 18.04.2023)</w:t>
       </w:r>
       <w:r>
         <w:rPr>
@@ -9610,16 +9592,7 @@
           <w:sz w:val="28"/>
           <w:szCs w:val="28"/>
         </w:rPr>
-        <w:t xml:space="preserve"> </w:t>
-      </w:r>
-      <w:r>
-        <w:rPr>
-          <w:rFonts w:ascii="Times New Roman" w:hAnsi="Times New Roman" w:cs="Times New Roman"/>
-          <w:color w:val="000000" w:themeColor="text1"/>
-          <w:sz w:val="28"/>
-          <w:szCs w:val="28"/>
-        </w:rPr>
-        <w:t>(дата обращения: 18.04.2023)</w:t>
+        <w:t xml:space="preserve"> (дата обращения: 18.04.2023)</w:t>
       </w:r>
       <w:r>
         <w:rPr>

</xml_diff>

<commit_message>
made lab09 some fixes in lab01,03,04,05,07, added new folders
</commit_message>
<xml_diff>
--- a/LAB01/TZ.docx
+++ b/LAB01/TZ.docx
@@ -6978,7 +6978,7 @@
       <w:pPr>
         <w:pStyle w:val="aa"/>
         <w:spacing w:after="0" w:line="360" w:lineRule="auto"/>
-        <w:ind w:left="1416"/>
+        <w:ind w:left="0" w:firstLine="709"/>
         <w:jc w:val="both"/>
         <w:rPr>
           <w:rFonts w:ascii="Times New Roman" w:hAnsi="Times New Roman" w:cs="Times New Roman"/>
@@ -7074,7 +7074,7 @@
       <w:pPr>
         <w:pStyle w:val="aa"/>
         <w:spacing w:after="0" w:line="360" w:lineRule="auto"/>
-        <w:ind w:left="1416"/>
+        <w:ind w:left="0" w:firstLine="709"/>
         <w:jc w:val="both"/>
         <w:rPr>
           <w:rFonts w:ascii="Times New Roman" w:hAnsi="Times New Roman" w:cs="Times New Roman"/>
@@ -7152,7 +7152,7 @@
       <w:pPr>
         <w:pStyle w:val="aa"/>
         <w:spacing w:after="0" w:line="360" w:lineRule="auto"/>
-        <w:ind w:left="1416"/>
+        <w:ind w:left="0" w:firstLine="709"/>
         <w:jc w:val="both"/>
         <w:rPr>
           <w:rFonts w:ascii="Times New Roman" w:hAnsi="Times New Roman" w:cs="Times New Roman"/>
@@ -7268,7 +7268,7 @@
       <w:pPr>
         <w:pStyle w:val="aa"/>
         <w:spacing w:after="0" w:line="360" w:lineRule="auto"/>
-        <w:ind w:left="1416"/>
+        <w:ind w:left="0" w:firstLine="709"/>
         <w:jc w:val="both"/>
         <w:rPr>
           <w:rFonts w:ascii="Times New Roman" w:hAnsi="Times New Roman" w:cs="Times New Roman"/>
@@ -7412,7 +7412,6 @@
           <w:sz w:val="28"/>
           <w:szCs w:val="28"/>
         </w:rPr>
-        <w:lastRenderedPageBreak/>
         <w:t>добавление друга</w:t>
       </w:r>
       <w:r>
@@ -7430,7 +7429,7 @@
       <w:pPr>
         <w:pStyle w:val="aa"/>
         <w:spacing w:after="0" w:line="360" w:lineRule="auto"/>
-        <w:ind w:left="1416"/>
+        <w:ind w:left="0" w:firstLine="709"/>
         <w:jc w:val="both"/>
         <w:rPr>
           <w:rFonts w:ascii="Times New Roman" w:hAnsi="Times New Roman" w:cs="Times New Roman"/>
@@ -7446,7 +7445,17 @@
           <w:sz w:val="28"/>
           <w:szCs w:val="28"/>
         </w:rPr>
-        <w:t>Добавление пользователя происходит для подтверждения связи между пользователями приложения. Добавить друга можно по номеру телефона, из списков контактов, по уникальному идентификатору. Второй пользователь получает уведомление о получении запроса на дружбу</w:t>
+        <w:t xml:space="preserve">Добавление пользователя происходит для подтверждения связи между пользователями приложения. Добавить друга можно по номеру телефона, из </w:t>
+      </w:r>
+      <w:r>
+        <w:rPr>
+          <w:rFonts w:ascii="Times New Roman" w:hAnsi="Times New Roman" w:cs="Times New Roman"/>
+          <w:color w:val="000000" w:themeColor="text1"/>
+          <w:sz w:val="28"/>
+          <w:szCs w:val="28"/>
+        </w:rPr>
+        <w:lastRenderedPageBreak/>
+        <w:t>списков контактов, по уникальному идентификатору. Второй пользователь получает уведомление о получении запроса на дружбу</w:t>
       </w:r>
       <w:r>
         <w:rPr>
@@ -7922,7 +7931,17 @@
           <w:sz w:val="28"/>
           <w:szCs w:val="28"/>
         </w:rPr>
-        <w:t>Версия 7 и выше,</w:t>
+        <w:t>Версия 7 и выше</w:t>
+      </w:r>
+      <w:r>
+        <w:rPr>
+          <w:rFonts w:ascii="Times New Roman" w:hAnsi="Times New Roman" w:cs="Times New Roman"/>
+          <w:color w:val="000000" w:themeColor="text1"/>
+          <w:sz w:val="28"/>
+          <w:szCs w:val="28"/>
+          <w:lang w:val="en-US"/>
+        </w:rPr>
+        <w:t>;</w:t>
       </w:r>
     </w:p>
     <w:p>
@@ -7981,7 +8000,6 @@
           <w:sz w:val="28"/>
           <w:szCs w:val="28"/>
         </w:rPr>
-        <w:lastRenderedPageBreak/>
         <w:t>Для работы некоторых функций приложения устройство пользователя должно обладать доступом к интернету.</w:t>
       </w:r>
     </w:p>
@@ -8982,31 +9000,6 @@
         </w:rPr>
         <w:t xml:space="preserve">, а также должны быть проведены приемно-сдаточные испытания. </w:t>
       </w:r>
-    </w:p>
-    <w:p/>
-    <w:p>
-      <w:pPr>
-        <w:spacing w:after="0" w:line="360" w:lineRule="auto"/>
-        <w:jc w:val="both"/>
-        <w:rPr>
-          <w:rFonts w:ascii="Times New Roman" w:hAnsi="Times New Roman" w:cs="Times New Roman"/>
-          <w:color w:val="000000" w:themeColor="text1"/>
-          <w:sz w:val="28"/>
-          <w:szCs w:val="28"/>
-        </w:rPr>
-      </w:pPr>
-    </w:p>
-    <w:p>
-      <w:pPr>
-        <w:spacing w:after="0" w:line="360" w:lineRule="auto"/>
-        <w:jc w:val="both"/>
-        <w:rPr>
-          <w:rFonts w:ascii="Times New Roman" w:hAnsi="Times New Roman" w:cs="Times New Roman"/>
-          <w:color w:val="000000" w:themeColor="text1"/>
-          <w:sz w:val="28"/>
-          <w:szCs w:val="28"/>
-        </w:rPr>
-      </w:pPr>
     </w:p>
     <w:p>
       <w:pPr>

</xml_diff>

<commit_message>
completed lab12. Corrected all other labs
</commit_message>
<xml_diff>
--- a/LAB01/TZ.docx
+++ b/LAB01/TZ.docx
@@ -5753,7 +5753,7 @@
                 <w:sz w:val="28"/>
                 <w:szCs w:val="28"/>
               </w:rPr>
-              <w:t>10</w:t>
+              <w:t>9</w:t>
             </w:r>
             <w:r>
               <w:rPr>
@@ -5830,7 +5830,7 @@
                 <w:sz w:val="28"/>
                 <w:szCs w:val="28"/>
               </w:rPr>
-              <w:t>11</w:t>
+              <w:t>10</w:t>
             </w:r>
             <w:r>
               <w:rPr>
@@ -5907,7 +5907,7 @@
                 <w:sz w:val="28"/>
                 <w:szCs w:val="28"/>
               </w:rPr>
-              <w:t>12</w:t>
+              <w:t>11</w:t>
             </w:r>
             <w:r>
               <w:rPr>
@@ -5984,7 +5984,7 @@
                 <w:sz w:val="28"/>
                 <w:szCs w:val="28"/>
               </w:rPr>
-              <w:t>13</w:t>
+              <w:t>12</w:t>
             </w:r>
             <w:r>
               <w:rPr>
@@ -6078,7 +6078,7 @@
       <w:pPr>
         <w:pStyle w:val="2"/>
         <w:spacing w:before="0" w:line="360" w:lineRule="auto"/>
-        <w:ind w:firstLine="708"/>
+        <w:ind w:firstLine="709"/>
         <w:jc w:val="both"/>
         <w:rPr>
           <w:rFonts w:ascii="Times New Roman" w:hAnsi="Times New Roman" w:cs="Times New Roman"/>
@@ -6159,7 +6159,7 @@
       <w:pPr>
         <w:pStyle w:val="2"/>
         <w:spacing w:before="0" w:line="360" w:lineRule="auto"/>
-        <w:ind w:firstLine="708"/>
+        <w:ind w:firstLine="709"/>
         <w:jc w:val="both"/>
         <w:rPr>
           <w:rFonts w:ascii="Times New Roman" w:hAnsi="Times New Roman" w:cs="Times New Roman"/>

</xml_diff>